<commit_message>
Adding edited prompt word document
</commit_message>
<xml_diff>
--- a/Prompt.docx
+++ b/Prompt.docx
@@ -60,7 +60,6 @@
     </w:p>
     <w:p/>
     <w:p/>
-    <w:p/>
     <w:p>
       <w:r>
         <w:t xml:space="preserve">Prosím uprav ji, nechávej velké </w:t>
@@ -71,15 +70,7 @@
       </w:r>
       <w:proofErr w:type="spellEnd"/>
       <w:r>
-        <w:t xml:space="preserve"> pro každou </w:t>
-      </w:r>
-      <w:proofErr w:type="gramStart"/>
-      <w:r>
-        <w:t>otázku</w:t>
-      </w:r>
-      <w:proofErr w:type="gramEnd"/>
-      <w:r>
-        <w:t xml:space="preserve"> ale nebráním ti v občasné agregací více vět </w:t>
+        <w:t xml:space="preserve"> h2 pro každou otázku ale nebráním ti v občasné agregací více vět/otázek </w:t>
       </w:r>
       <w:proofErr w:type="spellStart"/>
       <w:r>
@@ -95,15 +86,7 @@
       </w:r>
       <w:proofErr w:type="spellEnd"/>
       <w:r>
-        <w:t xml:space="preserve">. Prosím klidně materiály doplň aby to nebylo čistě v </w:t>
-      </w:r>
-      <w:proofErr w:type="gramStart"/>
-      <w:r>
-        <w:t>bodech</w:t>
-      </w:r>
-      <w:proofErr w:type="gramEnd"/>
-      <w:r>
-        <w:t xml:space="preserve"> ale obsahovalo to věty vysvětlující koncept a mělo to celkový kontext bez chybějících informací. Nespekuluj.</w:t>
+        <w:t>. Prosím klidně materiály doplň aby to nebylo jen čistě v bodech ale obsahovalo to věty vysvětlující koncept a mělo to celkový kontext bez chybějících informací. Nespekuluj.</w:t>
       </w:r>
     </w:p>
     <w:p/>

</xml_diff>